<commit_message>
full car coloured area
</commit_message>
<xml_diff>
--- a/images/intersection1.docx
+++ b/images/intersection1.docx
@@ -6,6 +6,7 @@
       <w:tblPr>
         <w:tblStyle w:val="TableGrid"/>
         <w:tblW w:w="0" w:type="auto"/>
+        <w:jc w:val="center"/>
         <w:tblBorders>
           <w:top w:val="none" w:sz="0" w:space="0" w:color="auto"/>
           <w:left w:val="none" w:sz="0" w:space="0" w:color="auto"/>
@@ -17,14 +18,17 @@
         <w:tblLook w:val="04A0" w:firstRow="1" w:lastRow="0" w:firstColumn="1" w:lastColumn="0" w:noHBand="0" w:noVBand="1"/>
       </w:tblPr>
       <w:tblGrid>
-        <w:gridCol w:w="2481"/>
-        <w:gridCol w:w="2502"/>
-        <w:gridCol w:w="2556"/>
-        <w:gridCol w:w="2611"/>
-        <w:gridCol w:w="2611"/>
-        <w:gridCol w:w="2639"/>
+        <w:gridCol w:w="2565"/>
+        <w:gridCol w:w="2565"/>
+        <w:gridCol w:w="2565"/>
+        <w:gridCol w:w="2565"/>
+        <w:gridCol w:w="2565"/>
+        <w:gridCol w:w="2565"/>
       </w:tblGrid>
       <w:tr>
+        <w:trPr>
+          <w:jc w:val="center"/>
+        </w:trPr>
         <w:tc>
           <w:tcPr>
             <w:tcW w:w="2565" w:type="dxa"/>
@@ -39,48 +43,169 @@
                 <w:noProof/>
               </w:rPr>
               <w:drawing>
-                <wp:inline distT="0" distB="0" distL="0" distR="0">
-                  <wp:extent cx="1532850" cy="6410037"/>
-                  <wp:effectExtent l="0" t="0" r="4445" b="3810"/>
-                  <wp:docPr id="1" name="Picture 1"/>
-                  <wp:cNvGraphicFramePr>
-                    <a:graphicFrameLocks xmlns:a="http://schemas.openxmlformats.org/drawingml/2006/main" noChangeAspect="1"/>
-                  </wp:cNvGraphicFramePr>
-                  <a:graphic xmlns:a="http://schemas.openxmlformats.org/drawingml/2006/main">
-                    <a:graphicData uri="http://schemas.openxmlformats.org/drawingml/2006/picture">
-                      <pic:pic xmlns:pic="http://schemas.openxmlformats.org/drawingml/2006/picture">
-                        <pic:nvPicPr>
-                          <pic:cNvPr id="1" name="bitmap_4cars.png"/>
-                          <pic:cNvPicPr/>
-                        </pic:nvPicPr>
-                        <pic:blipFill>
-                          <a:blip r:embed="rId4">
-                            <a:extLst>
-                              <a:ext uri="{28A0092B-C50C-407E-A947-70E740481C1C}">
-                                <a14:useLocalDpi xmlns:a14="http://schemas.microsoft.com/office/drawing/2010/main" val="0"/>
-                              </a:ext>
-                            </a:extLst>
-                          </a:blip>
-                          <a:stretch>
-                            <a:fillRect/>
-                          </a:stretch>
-                        </pic:blipFill>
-                        <pic:spPr>
-                          <a:xfrm>
-                            <a:off x="0" y="0"/>
-                            <a:ext cx="1547746" cy="6472328"/>
-                          </a:xfrm>
-                          <a:prstGeom prst="rect">
-                            <a:avLst/>
-                          </a:prstGeom>
-                        </pic:spPr>
-                      </pic:pic>
-                    </a:graphicData>
-                  </a:graphic>
-                </wp:inline>
-              </w:drawing>
-            </w:r>
-            <w:bookmarkEnd w:id="0"/>
+                <wp:inline distT="0" distB="0" distL="0" distR="0" wp14:anchorId="638A287F" wp14:editId="46407EF5">
+                  <wp:extent cx="1411786" cy="803564"/>
+                  <wp:effectExtent l="0" t="0" r="0" b="0"/>
+                  <wp:docPr id="7" name="Picture 7"/>
+                  <wp:cNvGraphicFramePr>
+                    <a:graphicFrameLocks xmlns:a="http://schemas.openxmlformats.org/drawingml/2006/main" noChangeAspect="1"/>
+                  </wp:cNvGraphicFramePr>
+                  <a:graphic xmlns:a="http://schemas.openxmlformats.org/drawingml/2006/main">
+                    <a:graphicData uri="http://schemas.openxmlformats.org/drawingml/2006/picture">
+                      <pic:pic xmlns:pic="http://schemas.openxmlformats.org/drawingml/2006/picture">
+                        <pic:nvPicPr>
+                          <pic:cNvPr id="7" name="car.png"/>
+                          <pic:cNvPicPr/>
+                        </pic:nvPicPr>
+                        <pic:blipFill>
+                          <a:blip r:embed="rId4">
+                            <a:extLst>
+                              <a:ext uri="{28A0092B-C50C-407E-A947-70E740481C1C}">
+                                <a14:useLocalDpi xmlns:a14="http://schemas.microsoft.com/office/drawing/2010/main" val="0"/>
+                              </a:ext>
+                            </a:extLst>
+                          </a:blip>
+                          <a:stretch>
+                            <a:fillRect/>
+                          </a:stretch>
+                        </pic:blipFill>
+                        <pic:spPr>
+                          <a:xfrm>
+                            <a:off x="0" y="0"/>
+                            <a:ext cx="1450949" cy="825855"/>
+                          </a:xfrm>
+                          <a:prstGeom prst="rect">
+                            <a:avLst/>
+                          </a:prstGeom>
+                        </pic:spPr>
+                      </pic:pic>
+                    </a:graphicData>
+                  </a:graphic>
+                </wp:inline>
+              </w:drawing>
+            </w:r>
+          </w:p>
+          <w:p>
+            <w:pPr>
+              <w:jc w:val="center"/>
+            </w:pPr>
+          </w:p>
+          <w:p>
+            <w:pPr>
+              <w:jc w:val="center"/>
+            </w:pPr>
+          </w:p>
+          <w:p>
+            <w:pPr>
+              <w:jc w:val="center"/>
+            </w:pPr>
+            <w:r>
+              <w:rPr>
+                <w:noProof/>
+              </w:rPr>
+              <w:drawing>
+                <wp:inline distT="0" distB="0" distL="0" distR="0" wp14:anchorId="4D441A7C" wp14:editId="48B8DBB7">
+                  <wp:extent cx="1411786" cy="803564"/>
+                  <wp:effectExtent l="0" t="0" r="0" b="0"/>
+                  <wp:docPr id="16" name="Picture 16"/>
+                  <wp:cNvGraphicFramePr>
+                    <a:graphicFrameLocks xmlns:a="http://schemas.openxmlformats.org/drawingml/2006/main" noChangeAspect="1"/>
+                  </wp:cNvGraphicFramePr>
+                  <a:graphic xmlns:a="http://schemas.openxmlformats.org/drawingml/2006/main">
+                    <a:graphicData uri="http://schemas.openxmlformats.org/drawingml/2006/picture">
+                      <pic:pic xmlns:pic="http://schemas.openxmlformats.org/drawingml/2006/picture">
+                        <pic:nvPicPr>
+                          <pic:cNvPr id="7" name="car.png"/>
+                          <pic:cNvPicPr/>
+                        </pic:nvPicPr>
+                        <pic:blipFill>
+                          <a:blip r:embed="rId4">
+                            <a:extLst>
+                              <a:ext uri="{28A0092B-C50C-407E-A947-70E740481C1C}">
+                                <a14:useLocalDpi xmlns:a14="http://schemas.microsoft.com/office/drawing/2010/main" val="0"/>
+                              </a:ext>
+                            </a:extLst>
+                          </a:blip>
+                          <a:stretch>
+                            <a:fillRect/>
+                          </a:stretch>
+                        </pic:blipFill>
+                        <pic:spPr>
+                          <a:xfrm>
+                            <a:off x="0" y="0"/>
+                            <a:ext cx="1450949" cy="825855"/>
+                          </a:xfrm>
+                          <a:prstGeom prst="rect">
+                            <a:avLst/>
+                          </a:prstGeom>
+                        </pic:spPr>
+                      </pic:pic>
+                    </a:graphicData>
+                  </a:graphic>
+                </wp:inline>
+              </w:drawing>
+            </w:r>
+          </w:p>
+          <w:p>
+            <w:pPr>
+              <w:jc w:val="center"/>
+            </w:pPr>
+          </w:p>
+          <w:p>
+            <w:pPr>
+              <w:jc w:val="center"/>
+            </w:pPr>
+          </w:p>
+          <w:p>
+            <w:pPr>
+              <w:jc w:val="center"/>
+            </w:pPr>
+            <w:r>
+              <w:rPr>
+                <w:noProof/>
+              </w:rPr>
+              <w:drawing>
+                <wp:inline distT="0" distB="0" distL="0" distR="0" wp14:anchorId="4D441A7C" wp14:editId="48B8DBB7">
+                  <wp:extent cx="1411786" cy="803564"/>
+                  <wp:effectExtent l="0" t="0" r="0" b="0"/>
+                  <wp:docPr id="17" name="Picture 17"/>
+                  <wp:cNvGraphicFramePr>
+                    <a:graphicFrameLocks xmlns:a="http://schemas.openxmlformats.org/drawingml/2006/main" noChangeAspect="1"/>
+                  </wp:cNvGraphicFramePr>
+                  <a:graphic xmlns:a="http://schemas.openxmlformats.org/drawingml/2006/main">
+                    <a:graphicData uri="http://schemas.openxmlformats.org/drawingml/2006/picture">
+                      <pic:pic xmlns:pic="http://schemas.openxmlformats.org/drawingml/2006/picture">
+                        <pic:nvPicPr>
+                          <pic:cNvPr id="7" name="car.png"/>
+                          <pic:cNvPicPr/>
+                        </pic:nvPicPr>
+                        <pic:blipFill>
+                          <a:blip r:embed="rId4">
+                            <a:extLst>
+                              <a:ext uri="{28A0092B-C50C-407E-A947-70E740481C1C}">
+                                <a14:useLocalDpi xmlns:a14="http://schemas.microsoft.com/office/drawing/2010/main" val="0"/>
+                              </a:ext>
+                            </a:extLst>
+                          </a:blip>
+                          <a:stretch>
+                            <a:fillRect/>
+                          </a:stretch>
+                        </pic:blipFill>
+                        <pic:spPr>
+                          <a:xfrm>
+                            <a:off x="0" y="0"/>
+                            <a:ext cx="1450949" cy="825855"/>
+                          </a:xfrm>
+                          <a:prstGeom prst="rect">
+                            <a:avLst/>
+                          </a:prstGeom>
+                        </pic:spPr>
+                      </pic:pic>
+                    </a:graphicData>
+                  </a:graphic>
+                </wp:inline>
+              </w:drawing>
+            </w:r>
           </w:p>
         </w:tc>
         <w:tc>
@@ -96,36 +221,260 @@
                 <w:noProof/>
               </w:rPr>
               <w:drawing>
-                <wp:inline distT="0" distB="0" distL="0" distR="0">
-                  <wp:extent cx="1551709" cy="5956935"/>
-                  <wp:effectExtent l="0" t="0" r="0" b="0"/>
-                  <wp:docPr id="2" name="Picture 2"/>
-                  <wp:cNvGraphicFramePr>
-                    <a:graphicFrameLocks xmlns:a="http://schemas.openxmlformats.org/drawingml/2006/main" noChangeAspect="1"/>
-                  </wp:cNvGraphicFramePr>
-                  <a:graphic xmlns:a="http://schemas.openxmlformats.org/drawingml/2006/main">
-                    <a:graphicData uri="http://schemas.openxmlformats.org/drawingml/2006/picture">
-                      <pic:pic xmlns:pic="http://schemas.openxmlformats.org/drawingml/2006/picture">
-                        <pic:nvPicPr>
-                          <pic:cNvPr id="2" name="bitmap_7cars.png"/>
-                          <pic:cNvPicPr/>
-                        </pic:nvPicPr>
-                        <pic:blipFill>
-                          <a:blip r:embed="rId5">
-                            <a:extLst>
-                              <a:ext uri="{28A0092B-C50C-407E-A947-70E740481C1C}">
-                                <a14:useLocalDpi xmlns:a14="http://schemas.microsoft.com/office/drawing/2010/main" val="0"/>
-                              </a:ext>
-                            </a:extLst>
-                          </a:blip>
-                          <a:stretch>
-                            <a:fillRect/>
-                          </a:stretch>
-                        </pic:blipFill>
-                        <pic:spPr>
-                          <a:xfrm>
-                            <a:off x="0" y="0"/>
-                            <a:ext cx="1560553" cy="5990888"/>
+                <wp:inline distT="0" distB="0" distL="0" distR="0" wp14:anchorId="4D441A7C" wp14:editId="48B8DBB7">
+                  <wp:extent cx="1411786" cy="803564"/>
+                  <wp:effectExtent l="0" t="0" r="0" b="0"/>
+                  <wp:docPr id="18" name="Picture 18"/>
+                  <wp:cNvGraphicFramePr>
+                    <a:graphicFrameLocks xmlns:a="http://schemas.openxmlformats.org/drawingml/2006/main" noChangeAspect="1"/>
+                  </wp:cNvGraphicFramePr>
+                  <a:graphic xmlns:a="http://schemas.openxmlformats.org/drawingml/2006/main">
+                    <a:graphicData uri="http://schemas.openxmlformats.org/drawingml/2006/picture">
+                      <pic:pic xmlns:pic="http://schemas.openxmlformats.org/drawingml/2006/picture">
+                        <pic:nvPicPr>
+                          <pic:cNvPr id="7" name="car.png"/>
+                          <pic:cNvPicPr/>
+                        </pic:nvPicPr>
+                        <pic:blipFill>
+                          <a:blip r:embed="rId4">
+                            <a:extLst>
+                              <a:ext uri="{28A0092B-C50C-407E-A947-70E740481C1C}">
+                                <a14:useLocalDpi xmlns:a14="http://schemas.microsoft.com/office/drawing/2010/main" val="0"/>
+                              </a:ext>
+                            </a:extLst>
+                          </a:blip>
+                          <a:stretch>
+                            <a:fillRect/>
+                          </a:stretch>
+                        </pic:blipFill>
+                        <pic:spPr>
+                          <a:xfrm>
+                            <a:off x="0" y="0"/>
+                            <a:ext cx="1450949" cy="825855"/>
+                          </a:xfrm>
+                          <a:prstGeom prst="rect">
+                            <a:avLst/>
+                          </a:prstGeom>
+                        </pic:spPr>
+                      </pic:pic>
+                    </a:graphicData>
+                  </a:graphic>
+                </wp:inline>
+              </w:drawing>
+            </w:r>
+          </w:p>
+          <w:p>
+            <w:pPr>
+              <w:jc w:val="center"/>
+            </w:pPr>
+          </w:p>
+          <w:p>
+            <w:pPr>
+              <w:jc w:val="center"/>
+            </w:pPr>
+            <w:r>
+              <w:rPr>
+                <w:noProof/>
+              </w:rPr>
+              <w:drawing>
+                <wp:inline distT="0" distB="0" distL="0" distR="0" wp14:anchorId="4D441A7C" wp14:editId="48B8DBB7">
+                  <wp:extent cx="1411786" cy="803564"/>
+                  <wp:effectExtent l="0" t="0" r="0" b="0"/>
+                  <wp:docPr id="19" name="Picture 19"/>
+                  <wp:cNvGraphicFramePr>
+                    <a:graphicFrameLocks xmlns:a="http://schemas.openxmlformats.org/drawingml/2006/main" noChangeAspect="1"/>
+                  </wp:cNvGraphicFramePr>
+                  <a:graphic xmlns:a="http://schemas.openxmlformats.org/drawingml/2006/main">
+                    <a:graphicData uri="http://schemas.openxmlformats.org/drawingml/2006/picture">
+                      <pic:pic xmlns:pic="http://schemas.openxmlformats.org/drawingml/2006/picture">
+                        <pic:nvPicPr>
+                          <pic:cNvPr id="7" name="car.png"/>
+                          <pic:cNvPicPr/>
+                        </pic:nvPicPr>
+                        <pic:blipFill>
+                          <a:blip r:embed="rId4">
+                            <a:extLst>
+                              <a:ext uri="{28A0092B-C50C-407E-A947-70E740481C1C}">
+                                <a14:useLocalDpi xmlns:a14="http://schemas.microsoft.com/office/drawing/2010/main" val="0"/>
+                              </a:ext>
+                            </a:extLst>
+                          </a:blip>
+                          <a:stretch>
+                            <a:fillRect/>
+                          </a:stretch>
+                        </pic:blipFill>
+                        <pic:spPr>
+                          <a:xfrm>
+                            <a:off x="0" y="0"/>
+                            <a:ext cx="1450949" cy="825855"/>
+                          </a:xfrm>
+                          <a:prstGeom prst="rect">
+                            <a:avLst/>
+                          </a:prstGeom>
+                        </pic:spPr>
+                      </pic:pic>
+                    </a:graphicData>
+                  </a:graphic>
+                </wp:inline>
+              </w:drawing>
+            </w:r>
+          </w:p>
+          <w:p>
+            <w:pPr>
+              <w:jc w:val="center"/>
+            </w:pPr>
+          </w:p>
+          <w:p>
+            <w:pPr>
+              <w:jc w:val="center"/>
+            </w:pPr>
+            <w:r>
+              <w:rPr>
+                <w:noProof/>
+              </w:rPr>
+              <w:drawing>
+                <wp:inline distT="0" distB="0" distL="0" distR="0" wp14:anchorId="4D441A7C" wp14:editId="48B8DBB7">
+                  <wp:extent cx="1411786" cy="803564"/>
+                  <wp:effectExtent l="0" t="0" r="0" b="0"/>
+                  <wp:docPr id="20" name="Picture 20"/>
+                  <wp:cNvGraphicFramePr>
+                    <a:graphicFrameLocks xmlns:a="http://schemas.openxmlformats.org/drawingml/2006/main" noChangeAspect="1"/>
+                  </wp:cNvGraphicFramePr>
+                  <a:graphic xmlns:a="http://schemas.openxmlformats.org/drawingml/2006/main">
+                    <a:graphicData uri="http://schemas.openxmlformats.org/drawingml/2006/picture">
+                      <pic:pic xmlns:pic="http://schemas.openxmlformats.org/drawingml/2006/picture">
+                        <pic:nvPicPr>
+                          <pic:cNvPr id="7" name="car.png"/>
+                          <pic:cNvPicPr/>
+                        </pic:nvPicPr>
+                        <pic:blipFill>
+                          <a:blip r:embed="rId4">
+                            <a:extLst>
+                              <a:ext uri="{28A0092B-C50C-407E-A947-70E740481C1C}">
+                                <a14:useLocalDpi xmlns:a14="http://schemas.microsoft.com/office/drawing/2010/main" val="0"/>
+                              </a:ext>
+                            </a:extLst>
+                          </a:blip>
+                          <a:stretch>
+                            <a:fillRect/>
+                          </a:stretch>
+                        </pic:blipFill>
+                        <pic:spPr>
+                          <a:xfrm>
+                            <a:off x="0" y="0"/>
+                            <a:ext cx="1450949" cy="825855"/>
+                          </a:xfrm>
+                          <a:prstGeom prst="rect">
+                            <a:avLst/>
+                          </a:prstGeom>
+                        </pic:spPr>
+                      </pic:pic>
+                    </a:graphicData>
+                  </a:graphic>
+                </wp:inline>
+              </w:drawing>
+            </w:r>
+          </w:p>
+          <w:p>
+            <w:pPr>
+              <w:jc w:val="center"/>
+            </w:pPr>
+          </w:p>
+          <w:p>
+            <w:pPr>
+              <w:jc w:val="center"/>
+            </w:pPr>
+            <w:r>
+              <w:rPr>
+                <w:noProof/>
+              </w:rPr>
+              <w:drawing>
+                <wp:inline distT="0" distB="0" distL="0" distR="0" wp14:anchorId="4D441A7C" wp14:editId="48B8DBB7">
+                  <wp:extent cx="1411786" cy="803564"/>
+                  <wp:effectExtent l="0" t="0" r="0" b="0"/>
+                  <wp:docPr id="21" name="Picture 21"/>
+                  <wp:cNvGraphicFramePr>
+                    <a:graphicFrameLocks xmlns:a="http://schemas.openxmlformats.org/drawingml/2006/main" noChangeAspect="1"/>
+                  </wp:cNvGraphicFramePr>
+                  <a:graphic xmlns:a="http://schemas.openxmlformats.org/drawingml/2006/main">
+                    <a:graphicData uri="http://schemas.openxmlformats.org/drawingml/2006/picture">
+                      <pic:pic xmlns:pic="http://schemas.openxmlformats.org/drawingml/2006/picture">
+                        <pic:nvPicPr>
+                          <pic:cNvPr id="7" name="car.png"/>
+                          <pic:cNvPicPr/>
+                        </pic:nvPicPr>
+                        <pic:blipFill>
+                          <a:blip r:embed="rId4">
+                            <a:extLst>
+                              <a:ext uri="{28A0092B-C50C-407E-A947-70E740481C1C}">
+                                <a14:useLocalDpi xmlns:a14="http://schemas.microsoft.com/office/drawing/2010/main" val="0"/>
+                              </a:ext>
+                            </a:extLst>
+                          </a:blip>
+                          <a:stretch>
+                            <a:fillRect/>
+                          </a:stretch>
+                        </pic:blipFill>
+                        <pic:spPr>
+                          <a:xfrm>
+                            <a:off x="0" y="0"/>
+                            <a:ext cx="1450949" cy="825855"/>
+                          </a:xfrm>
+                          <a:prstGeom prst="rect">
+                            <a:avLst/>
+                          </a:prstGeom>
+                        </pic:spPr>
+                      </pic:pic>
+                    </a:graphicData>
+                  </a:graphic>
+                </wp:inline>
+              </w:drawing>
+            </w:r>
+          </w:p>
+          <w:p>
+            <w:pPr>
+              <w:jc w:val="center"/>
+            </w:pPr>
+          </w:p>
+          <w:p>
+            <w:pPr>
+              <w:jc w:val="center"/>
+            </w:pPr>
+            <w:r>
+              <w:rPr>
+                <w:noProof/>
+              </w:rPr>
+              <w:drawing>
+                <wp:inline distT="0" distB="0" distL="0" distR="0" wp14:anchorId="4D441A7C" wp14:editId="48B8DBB7">
+                  <wp:extent cx="1411786" cy="803564"/>
+                  <wp:effectExtent l="0" t="0" r="0" b="0"/>
+                  <wp:docPr id="22" name="Picture 22"/>
+                  <wp:cNvGraphicFramePr>
+                    <a:graphicFrameLocks xmlns:a="http://schemas.openxmlformats.org/drawingml/2006/main" noChangeAspect="1"/>
+                  </wp:cNvGraphicFramePr>
+                  <a:graphic xmlns:a="http://schemas.openxmlformats.org/drawingml/2006/main">
+                    <a:graphicData uri="http://schemas.openxmlformats.org/drawingml/2006/picture">
+                      <pic:pic xmlns:pic="http://schemas.openxmlformats.org/drawingml/2006/picture">
+                        <pic:nvPicPr>
+                          <pic:cNvPr id="7" name="car.png"/>
+                          <pic:cNvPicPr/>
+                        </pic:nvPicPr>
+                        <pic:blipFill>
+                          <a:blip r:embed="rId4">
+                            <a:extLst>
+                              <a:ext uri="{28A0092B-C50C-407E-A947-70E740481C1C}">
+                                <a14:useLocalDpi xmlns:a14="http://schemas.microsoft.com/office/drawing/2010/main" val="0"/>
+                              </a:ext>
+                            </a:extLst>
+                          </a:blip>
+                          <a:stretch>
+                            <a:fillRect/>
+                          </a:stretch>
+                        </pic:blipFill>
+                        <pic:spPr>
+                          <a:xfrm>
+                            <a:off x="0" y="0"/>
+                            <a:ext cx="1450949" cy="825855"/>
                           </a:xfrm>
                           <a:prstGeom prst="rect">
                             <a:avLst/>
@@ -152,36 +501,36 @@
                 <w:noProof/>
               </w:rPr>
               <w:drawing>
-                <wp:inline distT="0" distB="0" distL="0" distR="0">
-                  <wp:extent cx="1588655" cy="6068060"/>
-                  <wp:effectExtent l="0" t="0" r="0" b="2540"/>
-                  <wp:docPr id="3" name="Picture 3"/>
-                  <wp:cNvGraphicFramePr>
-                    <a:graphicFrameLocks xmlns:a="http://schemas.openxmlformats.org/drawingml/2006/main" noChangeAspect="1"/>
-                  </wp:cNvGraphicFramePr>
-                  <a:graphic xmlns:a="http://schemas.openxmlformats.org/drawingml/2006/main">
-                    <a:graphicData uri="http://schemas.openxmlformats.org/drawingml/2006/picture">
-                      <pic:pic xmlns:pic="http://schemas.openxmlformats.org/drawingml/2006/picture">
-                        <pic:nvPicPr>
-                          <pic:cNvPr id="3" name="bitmap_2cars.png"/>
-                          <pic:cNvPicPr/>
-                        </pic:nvPicPr>
-                        <pic:blipFill>
-                          <a:blip r:embed="rId6">
-                            <a:extLst>
-                              <a:ext uri="{28A0092B-C50C-407E-A947-70E740481C1C}">
-                                <a14:useLocalDpi xmlns:a14="http://schemas.microsoft.com/office/drawing/2010/main" val="0"/>
-                              </a:ext>
-                            </a:extLst>
-                          </a:blip>
-                          <a:stretch>
-                            <a:fillRect/>
-                          </a:stretch>
-                        </pic:blipFill>
-                        <pic:spPr>
-                          <a:xfrm>
-                            <a:off x="0" y="0"/>
-                            <a:ext cx="1597737" cy="6102750"/>
+                <wp:inline distT="0" distB="0" distL="0" distR="0" wp14:anchorId="4D441A7C" wp14:editId="48B8DBB7">
+                  <wp:extent cx="1411786" cy="803564"/>
+                  <wp:effectExtent l="0" t="0" r="0" b="0"/>
+                  <wp:docPr id="23" name="Picture 23"/>
+                  <wp:cNvGraphicFramePr>
+                    <a:graphicFrameLocks xmlns:a="http://schemas.openxmlformats.org/drawingml/2006/main" noChangeAspect="1"/>
+                  </wp:cNvGraphicFramePr>
+                  <a:graphic xmlns:a="http://schemas.openxmlformats.org/drawingml/2006/main">
+                    <a:graphicData uri="http://schemas.openxmlformats.org/drawingml/2006/picture">
+                      <pic:pic xmlns:pic="http://schemas.openxmlformats.org/drawingml/2006/picture">
+                        <pic:nvPicPr>
+                          <pic:cNvPr id="7" name="car.png"/>
+                          <pic:cNvPicPr/>
+                        </pic:nvPicPr>
+                        <pic:blipFill>
+                          <a:blip r:embed="rId4">
+                            <a:extLst>
+                              <a:ext uri="{28A0092B-C50C-407E-A947-70E740481C1C}">
+                                <a14:useLocalDpi xmlns:a14="http://schemas.microsoft.com/office/drawing/2010/main" val="0"/>
+                              </a:ext>
+                            </a:extLst>
+                          </a:blip>
+                          <a:stretch>
+                            <a:fillRect/>
+                          </a:stretch>
+                        </pic:blipFill>
+                        <pic:spPr>
+                          <a:xfrm>
+                            <a:off x="0" y="0"/>
+                            <a:ext cx="1450949" cy="825855"/>
                           </a:xfrm>
                           <a:prstGeom prst="rect">
                             <a:avLst/>
@@ -208,36 +557,316 @@
                 <w:noProof/>
               </w:rPr>
               <w:drawing>
-                <wp:inline distT="0" distB="0" distL="0" distR="0">
-                  <wp:extent cx="1625600" cy="5964575"/>
-                  <wp:effectExtent l="0" t="0" r="0" b="4445"/>
-                  <wp:docPr id="4" name="Picture 4"/>
-                  <wp:cNvGraphicFramePr>
-                    <a:graphicFrameLocks xmlns:a="http://schemas.openxmlformats.org/drawingml/2006/main" noChangeAspect="1"/>
-                  </wp:cNvGraphicFramePr>
-                  <a:graphic xmlns:a="http://schemas.openxmlformats.org/drawingml/2006/main">
-                    <a:graphicData uri="http://schemas.openxmlformats.org/drawingml/2006/picture">
-                      <pic:pic xmlns:pic="http://schemas.openxmlformats.org/drawingml/2006/picture">
-                        <pic:nvPicPr>
-                          <pic:cNvPr id="4" name="bitmap_8cars.png"/>
-                          <pic:cNvPicPr/>
-                        </pic:nvPicPr>
-                        <pic:blipFill>
-                          <a:blip r:embed="rId7">
-                            <a:extLst>
-                              <a:ext uri="{28A0092B-C50C-407E-A947-70E740481C1C}">
-                                <a14:useLocalDpi xmlns:a14="http://schemas.microsoft.com/office/drawing/2010/main" val="0"/>
-                              </a:ext>
-                            </a:extLst>
-                          </a:blip>
-                          <a:stretch>
-                            <a:fillRect/>
-                          </a:stretch>
-                        </pic:blipFill>
-                        <pic:spPr>
-                          <a:xfrm>
-                            <a:off x="0" y="0"/>
-                            <a:ext cx="1636884" cy="6005976"/>
+                <wp:inline distT="0" distB="0" distL="0" distR="0" wp14:anchorId="4D441A7C" wp14:editId="48B8DBB7">
+                  <wp:extent cx="1411786" cy="803564"/>
+                  <wp:effectExtent l="0" t="0" r="0" b="0"/>
+                  <wp:docPr id="24" name="Picture 24"/>
+                  <wp:cNvGraphicFramePr>
+                    <a:graphicFrameLocks xmlns:a="http://schemas.openxmlformats.org/drawingml/2006/main" noChangeAspect="1"/>
+                  </wp:cNvGraphicFramePr>
+                  <a:graphic xmlns:a="http://schemas.openxmlformats.org/drawingml/2006/main">
+                    <a:graphicData uri="http://schemas.openxmlformats.org/drawingml/2006/picture">
+                      <pic:pic xmlns:pic="http://schemas.openxmlformats.org/drawingml/2006/picture">
+                        <pic:nvPicPr>
+                          <pic:cNvPr id="7" name="car.png"/>
+                          <pic:cNvPicPr/>
+                        </pic:nvPicPr>
+                        <pic:blipFill>
+                          <a:blip r:embed="rId4">
+                            <a:extLst>
+                              <a:ext uri="{28A0092B-C50C-407E-A947-70E740481C1C}">
+                                <a14:useLocalDpi xmlns:a14="http://schemas.microsoft.com/office/drawing/2010/main" val="0"/>
+                              </a:ext>
+                            </a:extLst>
+                          </a:blip>
+                          <a:stretch>
+                            <a:fillRect/>
+                          </a:stretch>
+                        </pic:blipFill>
+                        <pic:spPr>
+                          <a:xfrm>
+                            <a:off x="0" y="0"/>
+                            <a:ext cx="1450949" cy="825855"/>
+                          </a:xfrm>
+                          <a:prstGeom prst="rect">
+                            <a:avLst/>
+                          </a:prstGeom>
+                        </pic:spPr>
+                      </pic:pic>
+                    </a:graphicData>
+                  </a:graphic>
+                </wp:inline>
+              </w:drawing>
+            </w:r>
+          </w:p>
+          <w:p>
+            <w:pPr>
+              <w:jc w:val="center"/>
+            </w:pPr>
+          </w:p>
+          <w:p>
+            <w:pPr>
+              <w:jc w:val="center"/>
+            </w:pPr>
+            <w:r>
+              <w:rPr>
+                <w:noProof/>
+              </w:rPr>
+              <w:drawing>
+                <wp:inline distT="0" distB="0" distL="0" distR="0" wp14:anchorId="4D441A7C" wp14:editId="48B8DBB7">
+                  <wp:extent cx="1411786" cy="803564"/>
+                  <wp:effectExtent l="0" t="0" r="0" b="0"/>
+                  <wp:docPr id="25" name="Picture 25"/>
+                  <wp:cNvGraphicFramePr>
+                    <a:graphicFrameLocks xmlns:a="http://schemas.openxmlformats.org/drawingml/2006/main" noChangeAspect="1"/>
+                  </wp:cNvGraphicFramePr>
+                  <a:graphic xmlns:a="http://schemas.openxmlformats.org/drawingml/2006/main">
+                    <a:graphicData uri="http://schemas.openxmlformats.org/drawingml/2006/picture">
+                      <pic:pic xmlns:pic="http://schemas.openxmlformats.org/drawingml/2006/picture">
+                        <pic:nvPicPr>
+                          <pic:cNvPr id="7" name="car.png"/>
+                          <pic:cNvPicPr/>
+                        </pic:nvPicPr>
+                        <pic:blipFill>
+                          <a:blip r:embed="rId4">
+                            <a:extLst>
+                              <a:ext uri="{28A0092B-C50C-407E-A947-70E740481C1C}">
+                                <a14:useLocalDpi xmlns:a14="http://schemas.microsoft.com/office/drawing/2010/main" val="0"/>
+                              </a:ext>
+                            </a:extLst>
+                          </a:blip>
+                          <a:stretch>
+                            <a:fillRect/>
+                          </a:stretch>
+                        </pic:blipFill>
+                        <pic:spPr>
+                          <a:xfrm>
+                            <a:off x="0" y="0"/>
+                            <a:ext cx="1450949" cy="825855"/>
+                          </a:xfrm>
+                          <a:prstGeom prst="rect">
+                            <a:avLst/>
+                          </a:prstGeom>
+                        </pic:spPr>
+                      </pic:pic>
+                    </a:graphicData>
+                  </a:graphic>
+                </wp:inline>
+              </w:drawing>
+            </w:r>
+          </w:p>
+          <w:p>
+            <w:pPr>
+              <w:jc w:val="center"/>
+            </w:pPr>
+          </w:p>
+          <w:p>
+            <w:pPr>
+              <w:jc w:val="center"/>
+            </w:pPr>
+            <w:r>
+              <w:rPr>
+                <w:noProof/>
+              </w:rPr>
+              <w:drawing>
+                <wp:inline distT="0" distB="0" distL="0" distR="0" wp14:anchorId="4D441A7C" wp14:editId="48B8DBB7">
+                  <wp:extent cx="1411786" cy="803564"/>
+                  <wp:effectExtent l="0" t="0" r="0" b="0"/>
+                  <wp:docPr id="26" name="Picture 26"/>
+                  <wp:cNvGraphicFramePr>
+                    <a:graphicFrameLocks xmlns:a="http://schemas.openxmlformats.org/drawingml/2006/main" noChangeAspect="1"/>
+                  </wp:cNvGraphicFramePr>
+                  <a:graphic xmlns:a="http://schemas.openxmlformats.org/drawingml/2006/main">
+                    <a:graphicData uri="http://schemas.openxmlformats.org/drawingml/2006/picture">
+                      <pic:pic xmlns:pic="http://schemas.openxmlformats.org/drawingml/2006/picture">
+                        <pic:nvPicPr>
+                          <pic:cNvPr id="7" name="car.png"/>
+                          <pic:cNvPicPr/>
+                        </pic:nvPicPr>
+                        <pic:blipFill>
+                          <a:blip r:embed="rId4">
+                            <a:extLst>
+                              <a:ext uri="{28A0092B-C50C-407E-A947-70E740481C1C}">
+                                <a14:useLocalDpi xmlns:a14="http://schemas.microsoft.com/office/drawing/2010/main" val="0"/>
+                              </a:ext>
+                            </a:extLst>
+                          </a:blip>
+                          <a:stretch>
+                            <a:fillRect/>
+                          </a:stretch>
+                        </pic:blipFill>
+                        <pic:spPr>
+                          <a:xfrm>
+                            <a:off x="0" y="0"/>
+                            <a:ext cx="1450949" cy="825855"/>
+                          </a:xfrm>
+                          <a:prstGeom prst="rect">
+                            <a:avLst/>
+                          </a:prstGeom>
+                        </pic:spPr>
+                      </pic:pic>
+                    </a:graphicData>
+                  </a:graphic>
+                </wp:inline>
+              </w:drawing>
+            </w:r>
+          </w:p>
+          <w:p>
+            <w:pPr>
+              <w:jc w:val="center"/>
+            </w:pPr>
+          </w:p>
+          <w:p>
+            <w:pPr>
+              <w:jc w:val="center"/>
+            </w:pPr>
+            <w:r>
+              <w:rPr>
+                <w:noProof/>
+              </w:rPr>
+              <w:drawing>
+                <wp:inline distT="0" distB="0" distL="0" distR="0" wp14:anchorId="4D441A7C" wp14:editId="48B8DBB7">
+                  <wp:extent cx="1411786" cy="803564"/>
+                  <wp:effectExtent l="0" t="0" r="0" b="0"/>
+                  <wp:docPr id="27" name="Picture 27"/>
+                  <wp:cNvGraphicFramePr>
+                    <a:graphicFrameLocks xmlns:a="http://schemas.openxmlformats.org/drawingml/2006/main" noChangeAspect="1"/>
+                  </wp:cNvGraphicFramePr>
+                  <a:graphic xmlns:a="http://schemas.openxmlformats.org/drawingml/2006/main">
+                    <a:graphicData uri="http://schemas.openxmlformats.org/drawingml/2006/picture">
+                      <pic:pic xmlns:pic="http://schemas.openxmlformats.org/drawingml/2006/picture">
+                        <pic:nvPicPr>
+                          <pic:cNvPr id="7" name="car.png"/>
+                          <pic:cNvPicPr/>
+                        </pic:nvPicPr>
+                        <pic:blipFill>
+                          <a:blip r:embed="rId4">
+                            <a:extLst>
+                              <a:ext uri="{28A0092B-C50C-407E-A947-70E740481C1C}">
+                                <a14:useLocalDpi xmlns:a14="http://schemas.microsoft.com/office/drawing/2010/main" val="0"/>
+                              </a:ext>
+                            </a:extLst>
+                          </a:blip>
+                          <a:stretch>
+                            <a:fillRect/>
+                          </a:stretch>
+                        </pic:blipFill>
+                        <pic:spPr>
+                          <a:xfrm>
+                            <a:off x="0" y="0"/>
+                            <a:ext cx="1450949" cy="825855"/>
+                          </a:xfrm>
+                          <a:prstGeom prst="rect">
+                            <a:avLst/>
+                          </a:prstGeom>
+                        </pic:spPr>
+                      </pic:pic>
+                    </a:graphicData>
+                  </a:graphic>
+                </wp:inline>
+              </w:drawing>
+            </w:r>
+          </w:p>
+          <w:p>
+            <w:pPr>
+              <w:jc w:val="center"/>
+            </w:pPr>
+          </w:p>
+          <w:p>
+            <w:pPr>
+              <w:jc w:val="center"/>
+            </w:pPr>
+            <w:r>
+              <w:rPr>
+                <w:noProof/>
+              </w:rPr>
+              <w:drawing>
+                <wp:inline distT="0" distB="0" distL="0" distR="0" wp14:anchorId="4D441A7C" wp14:editId="48B8DBB7">
+                  <wp:extent cx="1411786" cy="803564"/>
+                  <wp:effectExtent l="0" t="0" r="0" b="0"/>
+                  <wp:docPr id="28" name="Picture 28"/>
+                  <wp:cNvGraphicFramePr>
+                    <a:graphicFrameLocks xmlns:a="http://schemas.openxmlformats.org/drawingml/2006/main" noChangeAspect="1"/>
+                  </wp:cNvGraphicFramePr>
+                  <a:graphic xmlns:a="http://schemas.openxmlformats.org/drawingml/2006/main">
+                    <a:graphicData uri="http://schemas.openxmlformats.org/drawingml/2006/picture">
+                      <pic:pic xmlns:pic="http://schemas.openxmlformats.org/drawingml/2006/picture">
+                        <pic:nvPicPr>
+                          <pic:cNvPr id="7" name="car.png"/>
+                          <pic:cNvPicPr/>
+                        </pic:nvPicPr>
+                        <pic:blipFill>
+                          <a:blip r:embed="rId4">
+                            <a:extLst>
+                              <a:ext uri="{28A0092B-C50C-407E-A947-70E740481C1C}">
+                                <a14:useLocalDpi xmlns:a14="http://schemas.microsoft.com/office/drawing/2010/main" val="0"/>
+                              </a:ext>
+                            </a:extLst>
+                          </a:blip>
+                          <a:stretch>
+                            <a:fillRect/>
+                          </a:stretch>
+                        </pic:blipFill>
+                        <pic:spPr>
+                          <a:xfrm>
+                            <a:off x="0" y="0"/>
+                            <a:ext cx="1450949" cy="825855"/>
+                          </a:xfrm>
+                          <a:prstGeom prst="rect">
+                            <a:avLst/>
+                          </a:prstGeom>
+                        </pic:spPr>
+                      </pic:pic>
+                    </a:graphicData>
+                  </a:graphic>
+                </wp:inline>
+              </w:drawing>
+            </w:r>
+          </w:p>
+          <w:p>
+            <w:pPr>
+              <w:jc w:val="center"/>
+            </w:pPr>
+          </w:p>
+          <w:p>
+            <w:pPr>
+              <w:jc w:val="center"/>
+            </w:pPr>
+            <w:r>
+              <w:rPr>
+                <w:noProof/>
+              </w:rPr>
+              <w:drawing>
+                <wp:inline distT="0" distB="0" distL="0" distR="0" wp14:anchorId="4D441A7C" wp14:editId="48B8DBB7">
+                  <wp:extent cx="1411786" cy="803564"/>
+                  <wp:effectExtent l="0" t="0" r="0" b="0"/>
+                  <wp:docPr id="29" name="Picture 29"/>
+                  <wp:cNvGraphicFramePr>
+                    <a:graphicFrameLocks xmlns:a="http://schemas.openxmlformats.org/drawingml/2006/main" noChangeAspect="1"/>
+                  </wp:cNvGraphicFramePr>
+                  <a:graphic xmlns:a="http://schemas.openxmlformats.org/drawingml/2006/main">
+                    <a:graphicData uri="http://schemas.openxmlformats.org/drawingml/2006/picture">
+                      <pic:pic xmlns:pic="http://schemas.openxmlformats.org/drawingml/2006/picture">
+                        <pic:nvPicPr>
+                          <pic:cNvPr id="7" name="car.png"/>
+                          <pic:cNvPicPr/>
+                        </pic:nvPicPr>
+                        <pic:blipFill>
+                          <a:blip r:embed="rId4">
+                            <a:extLst>
+                              <a:ext uri="{28A0092B-C50C-407E-A947-70E740481C1C}">
+                                <a14:useLocalDpi xmlns:a14="http://schemas.microsoft.com/office/drawing/2010/main" val="0"/>
+                              </a:ext>
+                            </a:extLst>
+                          </a:blip>
+                          <a:stretch>
+                            <a:fillRect/>
+                          </a:stretch>
+                        </pic:blipFill>
+                        <pic:spPr>
+                          <a:xfrm>
+                            <a:off x="0" y="0"/>
+                            <a:ext cx="1450949" cy="825855"/>
                           </a:xfrm>
                           <a:prstGeom prst="rect">
                             <a:avLst/>
@@ -264,36 +893,260 @@
                 <w:noProof/>
               </w:rPr>
               <w:drawing>
-                <wp:inline distT="0" distB="0" distL="0" distR="0">
-                  <wp:extent cx="1625600" cy="6019667"/>
-                  <wp:effectExtent l="0" t="0" r="0" b="635"/>
-                  <wp:docPr id="5" name="Picture 5"/>
-                  <wp:cNvGraphicFramePr>
-                    <a:graphicFrameLocks xmlns:a="http://schemas.openxmlformats.org/drawingml/2006/main" noChangeAspect="1"/>
-                  </wp:cNvGraphicFramePr>
-                  <a:graphic xmlns:a="http://schemas.openxmlformats.org/drawingml/2006/main">
-                    <a:graphicData uri="http://schemas.openxmlformats.org/drawingml/2006/picture">
-                      <pic:pic xmlns:pic="http://schemas.openxmlformats.org/drawingml/2006/picture">
-                        <pic:nvPicPr>
-                          <pic:cNvPr id="5" name="bitmap_5cars.png"/>
-                          <pic:cNvPicPr/>
-                        </pic:nvPicPr>
-                        <pic:blipFill>
-                          <a:blip r:embed="rId8">
-                            <a:extLst>
-                              <a:ext uri="{28A0092B-C50C-407E-A947-70E740481C1C}">
-                                <a14:useLocalDpi xmlns:a14="http://schemas.microsoft.com/office/drawing/2010/main" val="0"/>
-                              </a:ext>
-                            </a:extLst>
-                          </a:blip>
-                          <a:stretch>
-                            <a:fillRect/>
-                          </a:stretch>
-                        </pic:blipFill>
-                        <pic:spPr>
-                          <a:xfrm>
-                            <a:off x="0" y="0"/>
-                            <a:ext cx="1643023" cy="6084186"/>
+                <wp:inline distT="0" distB="0" distL="0" distR="0" wp14:anchorId="4D441A7C" wp14:editId="48B8DBB7">
+                  <wp:extent cx="1411786" cy="803564"/>
+                  <wp:effectExtent l="0" t="0" r="0" b="0"/>
+                  <wp:docPr id="30" name="Picture 30"/>
+                  <wp:cNvGraphicFramePr>
+                    <a:graphicFrameLocks xmlns:a="http://schemas.openxmlformats.org/drawingml/2006/main" noChangeAspect="1"/>
+                  </wp:cNvGraphicFramePr>
+                  <a:graphic xmlns:a="http://schemas.openxmlformats.org/drawingml/2006/main">
+                    <a:graphicData uri="http://schemas.openxmlformats.org/drawingml/2006/picture">
+                      <pic:pic xmlns:pic="http://schemas.openxmlformats.org/drawingml/2006/picture">
+                        <pic:nvPicPr>
+                          <pic:cNvPr id="7" name="car.png"/>
+                          <pic:cNvPicPr/>
+                        </pic:nvPicPr>
+                        <pic:blipFill>
+                          <a:blip r:embed="rId4">
+                            <a:extLst>
+                              <a:ext uri="{28A0092B-C50C-407E-A947-70E740481C1C}">
+                                <a14:useLocalDpi xmlns:a14="http://schemas.microsoft.com/office/drawing/2010/main" val="0"/>
+                              </a:ext>
+                            </a:extLst>
+                          </a:blip>
+                          <a:stretch>
+                            <a:fillRect/>
+                          </a:stretch>
+                        </pic:blipFill>
+                        <pic:spPr>
+                          <a:xfrm>
+                            <a:off x="0" y="0"/>
+                            <a:ext cx="1450949" cy="825855"/>
+                          </a:xfrm>
+                          <a:prstGeom prst="rect">
+                            <a:avLst/>
+                          </a:prstGeom>
+                        </pic:spPr>
+                      </pic:pic>
+                    </a:graphicData>
+                  </a:graphic>
+                </wp:inline>
+              </w:drawing>
+            </w:r>
+          </w:p>
+          <w:p>
+            <w:pPr>
+              <w:jc w:val="center"/>
+            </w:pPr>
+          </w:p>
+          <w:p>
+            <w:pPr>
+              <w:jc w:val="center"/>
+            </w:pPr>
+            <w:r>
+              <w:rPr>
+                <w:noProof/>
+              </w:rPr>
+              <w:drawing>
+                <wp:inline distT="0" distB="0" distL="0" distR="0" wp14:anchorId="4D441A7C" wp14:editId="48B8DBB7">
+                  <wp:extent cx="1411786" cy="803564"/>
+                  <wp:effectExtent l="0" t="0" r="0" b="0"/>
+                  <wp:docPr id="31" name="Picture 31"/>
+                  <wp:cNvGraphicFramePr>
+                    <a:graphicFrameLocks xmlns:a="http://schemas.openxmlformats.org/drawingml/2006/main" noChangeAspect="1"/>
+                  </wp:cNvGraphicFramePr>
+                  <a:graphic xmlns:a="http://schemas.openxmlformats.org/drawingml/2006/main">
+                    <a:graphicData uri="http://schemas.openxmlformats.org/drawingml/2006/picture">
+                      <pic:pic xmlns:pic="http://schemas.openxmlformats.org/drawingml/2006/picture">
+                        <pic:nvPicPr>
+                          <pic:cNvPr id="7" name="car.png"/>
+                          <pic:cNvPicPr/>
+                        </pic:nvPicPr>
+                        <pic:blipFill>
+                          <a:blip r:embed="rId4">
+                            <a:extLst>
+                              <a:ext uri="{28A0092B-C50C-407E-A947-70E740481C1C}">
+                                <a14:useLocalDpi xmlns:a14="http://schemas.microsoft.com/office/drawing/2010/main" val="0"/>
+                              </a:ext>
+                            </a:extLst>
+                          </a:blip>
+                          <a:stretch>
+                            <a:fillRect/>
+                          </a:stretch>
+                        </pic:blipFill>
+                        <pic:spPr>
+                          <a:xfrm>
+                            <a:off x="0" y="0"/>
+                            <a:ext cx="1450949" cy="825855"/>
+                          </a:xfrm>
+                          <a:prstGeom prst="rect">
+                            <a:avLst/>
+                          </a:prstGeom>
+                        </pic:spPr>
+                      </pic:pic>
+                    </a:graphicData>
+                  </a:graphic>
+                </wp:inline>
+              </w:drawing>
+            </w:r>
+          </w:p>
+          <w:p>
+            <w:pPr>
+              <w:jc w:val="center"/>
+            </w:pPr>
+          </w:p>
+          <w:p>
+            <w:pPr>
+              <w:jc w:val="center"/>
+            </w:pPr>
+            <w:r>
+              <w:rPr>
+                <w:noProof/>
+              </w:rPr>
+              <w:drawing>
+                <wp:inline distT="0" distB="0" distL="0" distR="0" wp14:anchorId="4D441A7C" wp14:editId="48B8DBB7">
+                  <wp:extent cx="1411786" cy="803564"/>
+                  <wp:effectExtent l="0" t="0" r="0" b="0"/>
+                  <wp:docPr id="32" name="Picture 32"/>
+                  <wp:cNvGraphicFramePr>
+                    <a:graphicFrameLocks xmlns:a="http://schemas.openxmlformats.org/drawingml/2006/main" noChangeAspect="1"/>
+                  </wp:cNvGraphicFramePr>
+                  <a:graphic xmlns:a="http://schemas.openxmlformats.org/drawingml/2006/main">
+                    <a:graphicData uri="http://schemas.openxmlformats.org/drawingml/2006/picture">
+                      <pic:pic xmlns:pic="http://schemas.openxmlformats.org/drawingml/2006/picture">
+                        <pic:nvPicPr>
+                          <pic:cNvPr id="7" name="car.png"/>
+                          <pic:cNvPicPr/>
+                        </pic:nvPicPr>
+                        <pic:blipFill>
+                          <a:blip r:embed="rId4">
+                            <a:extLst>
+                              <a:ext uri="{28A0092B-C50C-407E-A947-70E740481C1C}">
+                                <a14:useLocalDpi xmlns:a14="http://schemas.microsoft.com/office/drawing/2010/main" val="0"/>
+                              </a:ext>
+                            </a:extLst>
+                          </a:blip>
+                          <a:stretch>
+                            <a:fillRect/>
+                          </a:stretch>
+                        </pic:blipFill>
+                        <pic:spPr>
+                          <a:xfrm>
+                            <a:off x="0" y="0"/>
+                            <a:ext cx="1450949" cy="825855"/>
+                          </a:xfrm>
+                          <a:prstGeom prst="rect">
+                            <a:avLst/>
+                          </a:prstGeom>
+                        </pic:spPr>
+                      </pic:pic>
+                    </a:graphicData>
+                  </a:graphic>
+                </wp:inline>
+              </w:drawing>
+            </w:r>
+          </w:p>
+          <w:p>
+            <w:pPr>
+              <w:jc w:val="center"/>
+            </w:pPr>
+          </w:p>
+          <w:p>
+            <w:pPr>
+              <w:jc w:val="center"/>
+            </w:pPr>
+            <w:r>
+              <w:rPr>
+                <w:noProof/>
+              </w:rPr>
+              <w:drawing>
+                <wp:inline distT="0" distB="0" distL="0" distR="0" wp14:anchorId="4D441A7C" wp14:editId="48B8DBB7">
+                  <wp:extent cx="1411786" cy="803564"/>
+                  <wp:effectExtent l="0" t="0" r="0" b="0"/>
+                  <wp:docPr id="33" name="Picture 33"/>
+                  <wp:cNvGraphicFramePr>
+                    <a:graphicFrameLocks xmlns:a="http://schemas.openxmlformats.org/drawingml/2006/main" noChangeAspect="1"/>
+                  </wp:cNvGraphicFramePr>
+                  <a:graphic xmlns:a="http://schemas.openxmlformats.org/drawingml/2006/main">
+                    <a:graphicData uri="http://schemas.openxmlformats.org/drawingml/2006/picture">
+                      <pic:pic xmlns:pic="http://schemas.openxmlformats.org/drawingml/2006/picture">
+                        <pic:nvPicPr>
+                          <pic:cNvPr id="7" name="car.png"/>
+                          <pic:cNvPicPr/>
+                        </pic:nvPicPr>
+                        <pic:blipFill>
+                          <a:blip r:embed="rId4">
+                            <a:extLst>
+                              <a:ext uri="{28A0092B-C50C-407E-A947-70E740481C1C}">
+                                <a14:useLocalDpi xmlns:a14="http://schemas.microsoft.com/office/drawing/2010/main" val="0"/>
+                              </a:ext>
+                            </a:extLst>
+                          </a:blip>
+                          <a:stretch>
+                            <a:fillRect/>
+                          </a:stretch>
+                        </pic:blipFill>
+                        <pic:spPr>
+                          <a:xfrm>
+                            <a:off x="0" y="0"/>
+                            <a:ext cx="1450949" cy="825855"/>
+                          </a:xfrm>
+                          <a:prstGeom prst="rect">
+                            <a:avLst/>
+                          </a:prstGeom>
+                        </pic:spPr>
+                      </pic:pic>
+                    </a:graphicData>
+                  </a:graphic>
+                </wp:inline>
+              </w:drawing>
+            </w:r>
+          </w:p>
+          <w:p>
+            <w:pPr>
+              <w:jc w:val="center"/>
+            </w:pPr>
+          </w:p>
+          <w:p>
+            <w:pPr>
+              <w:jc w:val="center"/>
+            </w:pPr>
+            <w:r>
+              <w:rPr>
+                <w:noProof/>
+              </w:rPr>
+              <w:drawing>
+                <wp:inline distT="0" distB="0" distL="0" distR="0" wp14:anchorId="4D441A7C" wp14:editId="48B8DBB7">
+                  <wp:extent cx="1411786" cy="803564"/>
+                  <wp:effectExtent l="0" t="0" r="0" b="0"/>
+                  <wp:docPr id="34" name="Picture 34"/>
+                  <wp:cNvGraphicFramePr>
+                    <a:graphicFrameLocks xmlns:a="http://schemas.openxmlformats.org/drawingml/2006/main" noChangeAspect="1"/>
+                  </wp:cNvGraphicFramePr>
+                  <a:graphic xmlns:a="http://schemas.openxmlformats.org/drawingml/2006/main">
+                    <a:graphicData uri="http://schemas.openxmlformats.org/drawingml/2006/picture">
+                      <pic:pic xmlns:pic="http://schemas.openxmlformats.org/drawingml/2006/picture">
+                        <pic:nvPicPr>
+                          <pic:cNvPr id="7" name="car.png"/>
+                          <pic:cNvPicPr/>
+                        </pic:nvPicPr>
+                        <pic:blipFill>
+                          <a:blip r:embed="rId4">
+                            <a:extLst>
+                              <a:ext uri="{28A0092B-C50C-407E-A947-70E740481C1C}">
+                                <a14:useLocalDpi xmlns:a14="http://schemas.microsoft.com/office/drawing/2010/main" val="0"/>
+                              </a:ext>
+                            </a:extLst>
+                          </a:blip>
+                          <a:stretch>
+                            <a:fillRect/>
+                          </a:stretch>
+                        </pic:blipFill>
+                        <pic:spPr>
+                          <a:xfrm>
+                            <a:off x="0" y="0"/>
+                            <a:ext cx="1450949" cy="825855"/>
                           </a:xfrm>
                           <a:prstGeom prst="rect">
                             <a:avLst/>
@@ -312,44 +1165,139 @@
             <w:tcW w:w="2565" w:type="dxa"/>
           </w:tcPr>
           <w:p>
-            <w:pPr>
-              <w:jc w:val="center"/>
-            </w:pPr>
-            <w:r>
-              <w:rPr>
-                <w:noProof/>
-              </w:rPr>
-              <w:drawing>
-                <wp:inline distT="0" distB="0" distL="0" distR="0">
-                  <wp:extent cx="1644073" cy="5899822"/>
-                  <wp:effectExtent l="0" t="0" r="0" b="5715"/>
-                  <wp:docPr id="6" name="Picture 6"/>
-                  <wp:cNvGraphicFramePr>
-                    <a:graphicFrameLocks xmlns:a="http://schemas.openxmlformats.org/drawingml/2006/main" noChangeAspect="1"/>
-                  </wp:cNvGraphicFramePr>
-                  <a:graphic xmlns:a="http://schemas.openxmlformats.org/drawingml/2006/main">
-                    <a:graphicData uri="http://schemas.openxmlformats.org/drawingml/2006/picture">
-                      <pic:pic xmlns:pic="http://schemas.openxmlformats.org/drawingml/2006/picture">
-                        <pic:nvPicPr>
-                          <pic:cNvPr id="6" name="bitmap_3cars.png"/>
-                          <pic:cNvPicPr/>
-                        </pic:nvPicPr>
-                        <pic:blipFill>
-                          <a:blip r:embed="rId9">
-                            <a:extLst>
-                              <a:ext uri="{28A0092B-C50C-407E-A947-70E740481C1C}">
-                                <a14:useLocalDpi xmlns:a14="http://schemas.microsoft.com/office/drawing/2010/main" val="0"/>
-                              </a:ext>
-                            </a:extLst>
-                          </a:blip>
-                          <a:stretch>
-                            <a:fillRect/>
-                          </a:stretch>
-                        </pic:blipFill>
-                        <pic:spPr>
-                          <a:xfrm>
-                            <a:off x="0" y="0"/>
-                            <a:ext cx="1658883" cy="5952967"/>
+            <w:r>
+              <w:rPr>
+                <w:noProof/>
+              </w:rPr>
+              <w:drawing>
+                <wp:inline distT="0" distB="0" distL="0" distR="0" wp14:anchorId="4D441A7C" wp14:editId="48B8DBB7">
+                  <wp:extent cx="1411786" cy="803564"/>
+                  <wp:effectExtent l="0" t="0" r="0" b="0"/>
+                  <wp:docPr id="37" name="Picture 37"/>
+                  <wp:cNvGraphicFramePr>
+                    <a:graphicFrameLocks xmlns:a="http://schemas.openxmlformats.org/drawingml/2006/main" noChangeAspect="1"/>
+                  </wp:cNvGraphicFramePr>
+                  <a:graphic xmlns:a="http://schemas.openxmlformats.org/drawingml/2006/main">
+                    <a:graphicData uri="http://schemas.openxmlformats.org/drawingml/2006/picture">
+                      <pic:pic xmlns:pic="http://schemas.openxmlformats.org/drawingml/2006/picture">
+                        <pic:nvPicPr>
+                          <pic:cNvPr id="7" name="car.png"/>
+                          <pic:cNvPicPr/>
+                        </pic:nvPicPr>
+                        <pic:blipFill>
+                          <a:blip r:embed="rId4">
+                            <a:extLst>
+                              <a:ext uri="{28A0092B-C50C-407E-A947-70E740481C1C}">
+                                <a14:useLocalDpi xmlns:a14="http://schemas.microsoft.com/office/drawing/2010/main" val="0"/>
+                              </a:ext>
+                            </a:extLst>
+                          </a:blip>
+                          <a:stretch>
+                            <a:fillRect/>
+                          </a:stretch>
+                        </pic:blipFill>
+                        <pic:spPr>
+                          <a:xfrm>
+                            <a:off x="0" y="0"/>
+                            <a:ext cx="1450949" cy="825855"/>
+                          </a:xfrm>
+                          <a:prstGeom prst="rect">
+                            <a:avLst/>
+                          </a:prstGeom>
+                        </pic:spPr>
+                      </pic:pic>
+                    </a:graphicData>
+                  </a:graphic>
+                </wp:inline>
+              </w:drawing>
+            </w:r>
+          </w:p>
+          <w:p/>
+          <w:p>
+            <w:r>
+              <w:rPr>
+                <w:noProof/>
+              </w:rPr>
+              <w:drawing>
+                <wp:inline distT="0" distB="0" distL="0" distR="0" wp14:anchorId="4D441A7C" wp14:editId="48B8DBB7">
+                  <wp:extent cx="1411786" cy="803564"/>
+                  <wp:effectExtent l="0" t="0" r="0" b="0"/>
+                  <wp:docPr id="38" name="Picture 38"/>
+                  <wp:cNvGraphicFramePr>
+                    <a:graphicFrameLocks xmlns:a="http://schemas.openxmlformats.org/drawingml/2006/main" noChangeAspect="1"/>
+                  </wp:cNvGraphicFramePr>
+                  <a:graphic xmlns:a="http://schemas.openxmlformats.org/drawingml/2006/main">
+                    <a:graphicData uri="http://schemas.openxmlformats.org/drawingml/2006/picture">
+                      <pic:pic xmlns:pic="http://schemas.openxmlformats.org/drawingml/2006/picture">
+                        <pic:nvPicPr>
+                          <pic:cNvPr id="7" name="car.png"/>
+                          <pic:cNvPicPr/>
+                        </pic:nvPicPr>
+                        <pic:blipFill>
+                          <a:blip r:embed="rId4">
+                            <a:extLst>
+                              <a:ext uri="{28A0092B-C50C-407E-A947-70E740481C1C}">
+                                <a14:useLocalDpi xmlns:a14="http://schemas.microsoft.com/office/drawing/2010/main" val="0"/>
+                              </a:ext>
+                            </a:extLst>
+                          </a:blip>
+                          <a:stretch>
+                            <a:fillRect/>
+                          </a:stretch>
+                        </pic:blipFill>
+                        <pic:spPr>
+                          <a:xfrm>
+                            <a:off x="0" y="0"/>
+                            <a:ext cx="1450949" cy="825855"/>
+                          </a:xfrm>
+                          <a:prstGeom prst="rect">
+                            <a:avLst/>
+                          </a:prstGeom>
+                        </pic:spPr>
+                      </pic:pic>
+                    </a:graphicData>
+                  </a:graphic>
+                </wp:inline>
+              </w:drawing>
+            </w:r>
+          </w:p>
+          <w:p/>
+          <w:p>
+            <w:r>
+              <w:rPr>
+                <w:noProof/>
+              </w:rPr>
+              <w:drawing>
+                <wp:inline distT="0" distB="0" distL="0" distR="0" wp14:anchorId="4D441A7C" wp14:editId="48B8DBB7">
+                  <wp:extent cx="1411786" cy="803564"/>
+                  <wp:effectExtent l="0" t="0" r="0" b="0"/>
+                  <wp:docPr id="39" name="Picture 39"/>
+                  <wp:cNvGraphicFramePr>
+                    <a:graphicFrameLocks xmlns:a="http://schemas.openxmlformats.org/drawingml/2006/main" noChangeAspect="1"/>
+                  </wp:cNvGraphicFramePr>
+                  <a:graphic xmlns:a="http://schemas.openxmlformats.org/drawingml/2006/main">
+                    <a:graphicData uri="http://schemas.openxmlformats.org/drawingml/2006/picture">
+                      <pic:pic xmlns:pic="http://schemas.openxmlformats.org/drawingml/2006/picture">
+                        <pic:nvPicPr>
+                          <pic:cNvPr id="7" name="car.png"/>
+                          <pic:cNvPicPr/>
+                        </pic:nvPicPr>
+                        <pic:blipFill>
+                          <a:blip r:embed="rId4">
+                            <a:extLst>
+                              <a:ext uri="{28A0092B-C50C-407E-A947-70E740481C1C}">
+                                <a14:useLocalDpi xmlns:a14="http://schemas.microsoft.com/office/drawing/2010/main" val="0"/>
+                              </a:ext>
+                            </a:extLst>
+                          </a:blip>
+                          <a:stretch>
+                            <a:fillRect/>
+                          </a:stretch>
+                        </pic:blipFill>
+                        <pic:spPr>
+                          <a:xfrm>
+                            <a:off x="0" y="0"/>
+                            <a:ext cx="1450949" cy="825855"/>
                           </a:xfrm>
                           <a:prstGeom prst="rect">
                             <a:avLst/>
@@ -364,11 +1312,12 @@
           </w:p>
         </w:tc>
       </w:tr>
+      <w:bookmarkEnd w:id="0"/>
     </w:tbl>
     <w:p/>
     <w:sectPr>
       <w:pgSz w:w="16840" w:h="11900" w:orient="landscape" w:code="9"/>
-      <w:pgMar w:top="720" w:right="720" w:bottom="720" w:left="720" w:header="708" w:footer="708" w:gutter="0"/>
+      <w:pgMar w:top="284" w:right="284" w:bottom="284" w:left="284" w:header="709" w:footer="709" w:gutter="0"/>
       <w:cols w:space="708"/>
       <w:docGrid w:linePitch="360"/>
     </w:sectPr>

</xml_diff>